<commit_message>
Packaged the Develop Branch Through Maven its been packaged locally. updated the backlog and related documents.
</commit_message>
<xml_diff>
--- a/project documentation/Project BackLog.docx
+++ b/project documentation/Project BackLog.docx
@@ -19,7 +19,7 @@
       <w:tr>
         <w:tc>
           <w:tcPr>
-            <w:tcW w:w="2122" w:type="dxa"/>
+            <w:tcW w:w="2099" w:type="dxa"/>
           </w:tcPr>
           <w:p>
             <w:r>
@@ -29,7 +29,7 @@
         </w:tc>
         <w:tc>
           <w:tcPr>
-            <w:tcW w:w="8363" w:type="dxa"/>
+            <w:tcW w:w="8060" w:type="dxa"/>
             <w:shd w:val="clear" w:color="auto" w:fill="E8E8E8" w:themeFill="background2"/>
           </w:tcPr>
           <w:p>
@@ -40,7 +40,7 @@
         </w:tc>
         <w:tc>
           <w:tcPr>
-            <w:tcW w:w="1276" w:type="dxa"/>
+            <w:tcW w:w="1266" w:type="dxa"/>
           </w:tcPr>
           <w:p>
             <w:r>
@@ -50,7 +50,7 @@
         </w:tc>
         <w:tc>
           <w:tcPr>
-            <w:tcW w:w="992" w:type="dxa"/>
+            <w:tcW w:w="1306" w:type="dxa"/>
             <w:shd w:val="clear" w:color="auto" w:fill="D1D1D1" w:themeFill="background2" w:themeFillShade="E6"/>
           </w:tcPr>
           <w:p>
@@ -61,7 +61,7 @@
         </w:tc>
         <w:tc>
           <w:tcPr>
-            <w:tcW w:w="992" w:type="dxa"/>
+            <w:tcW w:w="1217" w:type="dxa"/>
           </w:tcPr>
           <w:p>
             <w:r>
@@ -73,7 +73,7 @@
       <w:tr>
         <w:tc>
           <w:tcPr>
-            <w:tcW w:w="2122" w:type="dxa"/>
+            <w:tcW w:w="2099" w:type="dxa"/>
           </w:tcPr>
           <w:p>
             <w:r>
@@ -83,7 +83,7 @@
         </w:tc>
         <w:tc>
           <w:tcPr>
-            <w:tcW w:w="8363" w:type="dxa"/>
+            <w:tcW w:w="8060" w:type="dxa"/>
             <w:shd w:val="clear" w:color="auto" w:fill="E8E8E8" w:themeFill="background2"/>
           </w:tcPr>
           <w:p>
@@ -94,7 +94,7 @@
         </w:tc>
         <w:tc>
           <w:tcPr>
-            <w:tcW w:w="1276" w:type="dxa"/>
+            <w:tcW w:w="1266" w:type="dxa"/>
             <w:shd w:val="clear" w:color="auto" w:fill="FFC000"/>
           </w:tcPr>
           <w:p>
@@ -105,7 +105,7 @@
         </w:tc>
         <w:tc>
           <w:tcPr>
-            <w:tcW w:w="992" w:type="dxa"/>
+            <w:tcW w:w="1306" w:type="dxa"/>
             <w:shd w:val="clear" w:color="auto" w:fill="D1D1D1" w:themeFill="background2" w:themeFillShade="E6"/>
           </w:tcPr>
           <w:p>
@@ -121,7 +121,7 @@
         </w:tc>
         <w:tc>
           <w:tcPr>
-            <w:tcW w:w="992" w:type="dxa"/>
+            <w:tcW w:w="1217" w:type="dxa"/>
           </w:tcPr>
           <w:p>
             <w:r>
@@ -136,7 +136,7 @@
       <w:tr>
         <w:tc>
           <w:tcPr>
-            <w:tcW w:w="2122" w:type="dxa"/>
+            <w:tcW w:w="2099" w:type="dxa"/>
           </w:tcPr>
           <w:p>
             <w:r>
@@ -146,7 +146,7 @@
         </w:tc>
         <w:tc>
           <w:tcPr>
-            <w:tcW w:w="8363" w:type="dxa"/>
+            <w:tcW w:w="8060" w:type="dxa"/>
             <w:shd w:val="clear" w:color="auto" w:fill="E8E8E8" w:themeFill="background2"/>
           </w:tcPr>
           <w:p>
@@ -157,7 +157,7 @@
         </w:tc>
         <w:tc>
           <w:tcPr>
-            <w:tcW w:w="1276" w:type="dxa"/>
+            <w:tcW w:w="1266" w:type="dxa"/>
             <w:shd w:val="clear" w:color="auto" w:fill="00B050"/>
           </w:tcPr>
           <w:p>
@@ -168,7 +168,7 @@
         </w:tc>
         <w:tc>
           <w:tcPr>
-            <w:tcW w:w="992" w:type="dxa"/>
+            <w:tcW w:w="1306" w:type="dxa"/>
             <w:shd w:val="clear" w:color="auto" w:fill="D1D1D1" w:themeFill="background2" w:themeFillShade="E6"/>
           </w:tcPr>
           <w:p>
@@ -184,7 +184,7 @@
         </w:tc>
         <w:tc>
           <w:tcPr>
-            <w:tcW w:w="992" w:type="dxa"/>
+            <w:tcW w:w="1217" w:type="dxa"/>
             <w:shd w:val="clear" w:color="auto" w:fill="00B050"/>
           </w:tcPr>
           <w:p>
@@ -200,7 +200,7 @@
         </w:trPr>
         <w:tc>
           <w:tcPr>
-            <w:tcW w:w="2122" w:type="dxa"/>
+            <w:tcW w:w="2099" w:type="dxa"/>
           </w:tcPr>
           <w:p>
             <w:r>
@@ -213,7 +213,7 @@
         </w:tc>
         <w:tc>
           <w:tcPr>
-            <w:tcW w:w="8363" w:type="dxa"/>
+            <w:tcW w:w="8060" w:type="dxa"/>
             <w:shd w:val="clear" w:color="auto" w:fill="E8E8E8" w:themeFill="background2"/>
           </w:tcPr>
           <w:p>
@@ -224,7 +224,7 @@
         </w:tc>
         <w:tc>
           <w:tcPr>
-            <w:tcW w:w="1276" w:type="dxa"/>
+            <w:tcW w:w="1266" w:type="dxa"/>
             <w:shd w:val="clear" w:color="auto" w:fill="FFC000"/>
           </w:tcPr>
           <w:p>
@@ -235,21 +235,12 @@
         </w:tc>
         <w:tc>
           <w:tcPr>
-            <w:tcW w:w="992" w:type="dxa"/>
+            <w:tcW w:w="1306" w:type="dxa"/>
             <w:shd w:val="clear" w:color="auto" w:fill="D1D1D1" w:themeFill="background2" w:themeFillShade="E6"/>
           </w:tcPr>
           <w:p>
             <w:r>
-              <w:t>2024/1</w:t>
-            </w:r>
-            <w:r>
-              <w:t>1</w:t>
-            </w:r>
-            <w:r>
-              <w:t>/</w:t>
-            </w:r>
-            <w:r>
-              <w:t>22</w:t>
+              <w:t>2024/11/22</w:t>
             </w:r>
           </w:p>
           <w:p>
@@ -260,7 +251,7 @@
         </w:tc>
         <w:tc>
           <w:tcPr>
-            <w:tcW w:w="992" w:type="dxa"/>
+            <w:tcW w:w="1217" w:type="dxa"/>
           </w:tcPr>
           <w:p>
             <w:r>
@@ -272,33 +263,38 @@
       <w:tr>
         <w:tc>
           <w:tcPr>
-            <w:tcW w:w="2122" w:type="dxa"/>
-          </w:tcPr>
+            <w:tcW w:w="2099" w:type="dxa"/>
+          </w:tcPr>
+          <w:p>
+            <w:r>
+              <w:t>Use case diagram created.</w:t>
+            </w:r>
+          </w:p>
           <w:p/>
         </w:tc>
         <w:tc>
           <w:tcPr>
-            <w:tcW w:w="8363" w:type="dxa"/>
+            <w:tcW w:w="8060" w:type="dxa"/>
             <w:shd w:val="clear" w:color="auto" w:fill="E8E8E8" w:themeFill="background2"/>
           </w:tcPr>
           <w:p/>
         </w:tc>
         <w:tc>
           <w:tcPr>
-            <w:tcW w:w="1276" w:type="dxa"/>
+            <w:tcW w:w="1266" w:type="dxa"/>
           </w:tcPr>
           <w:p/>
         </w:tc>
         <w:tc>
           <w:tcPr>
-            <w:tcW w:w="992" w:type="dxa"/>
+            <w:tcW w:w="1306" w:type="dxa"/>
             <w:shd w:val="clear" w:color="auto" w:fill="D1D1D1" w:themeFill="background2" w:themeFillShade="E6"/>
           </w:tcPr>
           <w:p/>
         </w:tc>
         <w:tc>
           <w:tcPr>
-            <w:tcW w:w="992" w:type="dxa"/>
+            <w:tcW w:w="1217" w:type="dxa"/>
           </w:tcPr>
           <w:p/>
         </w:tc>
@@ -306,33 +302,38 @@
       <w:tr>
         <w:tc>
           <w:tcPr>
-            <w:tcW w:w="2122" w:type="dxa"/>
-          </w:tcPr>
+            <w:tcW w:w="2099" w:type="dxa"/>
+          </w:tcPr>
+          <w:p>
+            <w:r>
+              <w:t>Full use cases defined.</w:t>
+            </w:r>
+          </w:p>
           <w:p/>
         </w:tc>
         <w:tc>
           <w:tcPr>
-            <w:tcW w:w="8363" w:type="dxa"/>
+            <w:tcW w:w="8060" w:type="dxa"/>
             <w:shd w:val="clear" w:color="auto" w:fill="E8E8E8" w:themeFill="background2"/>
           </w:tcPr>
           <w:p/>
         </w:tc>
         <w:tc>
           <w:tcPr>
-            <w:tcW w:w="1276" w:type="dxa"/>
+            <w:tcW w:w="1266" w:type="dxa"/>
           </w:tcPr>
           <w:p/>
         </w:tc>
         <w:tc>
           <w:tcPr>
-            <w:tcW w:w="992" w:type="dxa"/>
+            <w:tcW w:w="1306" w:type="dxa"/>
             <w:shd w:val="clear" w:color="auto" w:fill="D1D1D1" w:themeFill="background2" w:themeFillShade="E6"/>
           </w:tcPr>
           <w:p/>
         </w:tc>
         <w:tc>
           <w:tcPr>
-            <w:tcW w:w="992" w:type="dxa"/>
+            <w:tcW w:w="1217" w:type="dxa"/>
           </w:tcPr>
           <w:p/>
         </w:tc>
@@ -340,33 +341,38 @@
       <w:tr>
         <w:tc>
           <w:tcPr>
-            <w:tcW w:w="2122" w:type="dxa"/>
-          </w:tcPr>
+            <w:tcW w:w="2099" w:type="dxa"/>
+          </w:tcPr>
+          <w:p>
+            <w:r>
+              <w:t>Tasks defined as user stories.</w:t>
+            </w:r>
+          </w:p>
           <w:p/>
         </w:tc>
         <w:tc>
           <w:tcPr>
-            <w:tcW w:w="8363" w:type="dxa"/>
+            <w:tcW w:w="8060" w:type="dxa"/>
             <w:shd w:val="clear" w:color="auto" w:fill="E8E8E8" w:themeFill="background2"/>
           </w:tcPr>
           <w:p/>
         </w:tc>
         <w:tc>
           <w:tcPr>
-            <w:tcW w:w="1276" w:type="dxa"/>
+            <w:tcW w:w="1266" w:type="dxa"/>
           </w:tcPr>
           <w:p/>
         </w:tc>
         <w:tc>
           <w:tcPr>
-            <w:tcW w:w="992" w:type="dxa"/>
+            <w:tcW w:w="1306" w:type="dxa"/>
             <w:shd w:val="clear" w:color="auto" w:fill="D1D1D1" w:themeFill="background2" w:themeFillShade="E6"/>
           </w:tcPr>
           <w:p/>
         </w:tc>
         <w:tc>
           <w:tcPr>
-            <w:tcW w:w="992" w:type="dxa"/>
+            <w:tcW w:w="1217" w:type="dxa"/>
           </w:tcPr>
           <w:p/>
         </w:tc>
@@ -374,67 +380,95 @@
       <w:tr>
         <w:tc>
           <w:tcPr>
-            <w:tcW w:w="2122" w:type="dxa"/>
-          </w:tcPr>
+            <w:tcW w:w="2099" w:type="dxa"/>
+          </w:tcPr>
+          <w:p>
+            <w:r>
+              <w:t>GitHub project for coursework set-up.</w:t>
+            </w:r>
+          </w:p>
           <w:p/>
         </w:tc>
         <w:tc>
           <w:tcPr>
-            <w:tcW w:w="8363" w:type="dxa"/>
+            <w:tcW w:w="8060" w:type="dxa"/>
             <w:shd w:val="clear" w:color="auto" w:fill="E8E8E8" w:themeFill="background2"/>
           </w:tcPr>
+          <w:p>
+            <w:r>
+              <w:t xml:space="preserve">This would include creating the repository along side all the documentation, application files, setting up the dependencies, the Git ignore, creating the </w:t>
+            </w:r>
+            <w:r>
+              <w:t>Workflow</w:t>
+            </w:r>
+            <w:r>
+              <w:t xml:space="preserve">, Learning to Utilise Docker, Git hub issues, Actions, learning to use maven and self-contained Jars, creating the first release branch, </w:t>
+            </w:r>
+          </w:p>
+        </w:tc>
+        <w:tc>
+          <w:tcPr>
+            <w:tcW w:w="1266" w:type="dxa"/>
+          </w:tcPr>
           <w:p/>
         </w:tc>
         <w:tc>
           <w:tcPr>
-            <w:tcW w:w="1276" w:type="dxa"/>
-          </w:tcPr>
-          <w:p/>
-        </w:tc>
-        <w:tc>
-          <w:tcPr>
-            <w:tcW w:w="992" w:type="dxa"/>
+            <w:tcW w:w="1306" w:type="dxa"/>
             <w:shd w:val="clear" w:color="auto" w:fill="D1D1D1" w:themeFill="background2" w:themeFillShade="E6"/>
           </w:tcPr>
-          <w:p/>
-        </w:tc>
-        <w:tc>
-          <w:tcPr>
-            <w:tcW w:w="992" w:type="dxa"/>
-          </w:tcPr>
-          <w:p/>
+          <w:p>
+            <w:r>
+              <w:t>2024/11/22</w:t>
+            </w:r>
+          </w:p>
+          <w:p>
+            <w:r>
+              <w:t>Friday</w:t>
+            </w:r>
+          </w:p>
+        </w:tc>
+        <w:tc>
+          <w:tcPr>
+            <w:tcW w:w="1217" w:type="dxa"/>
+          </w:tcPr>
+          <w:p>
+            <w:r>
+              <w:t>Pending.</w:t>
+            </w:r>
+          </w:p>
         </w:tc>
       </w:tr>
       <w:tr>
         <w:tc>
           <w:tcPr>
-            <w:tcW w:w="2122" w:type="dxa"/>
+            <w:tcW w:w="2099" w:type="dxa"/>
           </w:tcPr>
           <w:p/>
         </w:tc>
         <w:tc>
           <w:tcPr>
-            <w:tcW w:w="8363" w:type="dxa"/>
+            <w:tcW w:w="8060" w:type="dxa"/>
             <w:shd w:val="clear" w:color="auto" w:fill="E8E8E8" w:themeFill="background2"/>
           </w:tcPr>
           <w:p/>
         </w:tc>
         <w:tc>
           <w:tcPr>
-            <w:tcW w:w="1276" w:type="dxa"/>
+            <w:tcW w:w="1266" w:type="dxa"/>
           </w:tcPr>
           <w:p/>
         </w:tc>
         <w:tc>
           <w:tcPr>
-            <w:tcW w:w="992" w:type="dxa"/>
+            <w:tcW w:w="1306" w:type="dxa"/>
             <w:shd w:val="clear" w:color="auto" w:fill="D1D1D1" w:themeFill="background2" w:themeFillShade="E6"/>
           </w:tcPr>
           <w:p/>
         </w:tc>
         <w:tc>
           <w:tcPr>
-            <w:tcW w:w="992" w:type="dxa"/>
+            <w:tcW w:w="1217" w:type="dxa"/>
           </w:tcPr>
           <w:p/>
         </w:tc>
@@ -448,11 +482,6 @@
         <w:t>Software Engineering Methods Project Backlog.</w:t>
       </w:r>
     </w:p>
-    <w:p/>
-    <w:p/>
-    <w:p/>
-    <w:p/>
-    <w:p/>
     <w:p/>
     <w:p/>
     <w:p/>
@@ -786,6 +815,304 @@
 <file path=word/numbering.xml><?xml version="1.0" encoding="utf-8"?>
 <w:numbering xmlns:wpc="http://schemas.microsoft.com/office/word/2010/wordprocessingCanvas" xmlns:cx="http://schemas.microsoft.com/office/drawing/2014/chartex" xmlns:cx1="http://schemas.microsoft.com/office/drawing/2015/9/8/chartex" xmlns:cx2="http://schemas.microsoft.com/office/drawing/2015/10/21/chartex" xmlns:cx3="http://schemas.microsoft.com/office/drawing/2016/5/9/chartex" xmlns:cx4="http://schemas.microsoft.com/office/drawing/2016/5/10/chartex" xmlns:cx5="http://schemas.microsoft.com/office/drawing/2016/5/11/chartex" xmlns:cx6="http://schemas.microsoft.com/office/drawing/2016/5/12/chartex" xmlns:cx7="http://schemas.microsoft.com/office/drawing/2016/5/13/chartex" xmlns:cx8="http://schemas.microsoft.com/office/drawing/2016/5/14/chartex" xmlns:mc="http://schemas.openxmlformats.org/markup-compatibility/2006" xmlns:aink="http://schemas.microsoft.com/office/drawing/2016/ink" xmlns:am3d="http://schemas.microsoft.com/office/drawing/2017/model3d" xmlns:o="urn:schemas-microsoft-com:office:office" xmlns:oel="http://schemas.microsoft.com/office/2019/extlst" xmlns:r="http://schemas.openxmlformats.org/officeDocument/2006/relationships" xmlns:m="http://schemas.openxmlformats.org/officeDocument/2006/math" xmlns:v="urn:schemas-microsoft-com:vml" xmlns:wp14="http://schemas.microsoft.com/office/word/2010/wordprocessingDrawing" xmlns:wp="http://schemas.openxmlformats.org/drawingml/2006/wordprocessingDrawing" xmlns:w10="urn:schemas-microsoft-com:office:word" xmlns:w="http://schemas.openxmlformats.org/wordprocessingml/2006/main" xmlns:w14="http://schemas.microsoft.com/office/word/2010/wordml" xmlns:w15="http://schemas.microsoft.com/office/word/2012/wordml" xmlns:w16cex="http://schemas.microsoft.com/office/word/2018/wordml/cex" xmlns:w16cid="http://schemas.microsoft.com/office/word/2016/wordml/cid" xmlns:w16="http://schemas.microsoft.com/office/word/2018/wordml" xmlns:w16du="http://schemas.microsoft.com/office/word/2023/wordml/word16du" xmlns:w16sdtdh="http://schemas.microsoft.com/office/word/2020/wordml/sdtdatahash" xmlns:w16se="http://schemas.microsoft.com/office/word/2015/wordml/symex" xmlns:wpg="http://schemas.microsoft.com/office/word/2010/wordprocessingGroup" xmlns:wpi="http://schemas.microsoft.com/office/word/2010/wordprocessingInk" xmlns:wne="http://schemas.microsoft.com/office/word/2006/wordml" xmlns:wps="http://schemas.microsoft.com/office/word/2010/wordprocessingShape" mc:Ignorable="w14 w15 w16se w16cid w16 w16cex w16sdtdh w16du wp14">
   <w:abstractNum w:abstractNumId="0" w15:restartNumberingAfterBreak="0">
+    <w:nsid w:val="1794388F"/>
+    <w:multiLevelType w:val="multilevel"/>
+    <w:tmpl w:val="1BD87B18"/>
+    <w:lvl w:ilvl="0">
+      <w:start w:val="1"/>
+      <w:numFmt w:val="bullet"/>
+      <w:lvlText w:val=""/>
+      <w:lvlJc w:val="left"/>
+      <w:pPr>
+        <w:tabs>
+          <w:tab w:val="num" w:pos="720"/>
+        </w:tabs>
+        <w:ind w:left="720" w:hanging="360"/>
+      </w:pPr>
+      <w:rPr>
+        <w:rFonts w:ascii="Symbol" w:hAnsi="Symbol" w:hint="default"/>
+        <w:sz w:val="20"/>
+      </w:rPr>
+    </w:lvl>
+    <w:lvl w:ilvl="1" w:tentative="1">
+      <w:start w:val="1"/>
+      <w:numFmt w:val="bullet"/>
+      <w:lvlText w:val="o"/>
+      <w:lvlJc w:val="left"/>
+      <w:pPr>
+        <w:tabs>
+          <w:tab w:val="num" w:pos="1440"/>
+        </w:tabs>
+        <w:ind w:left="1440" w:hanging="360"/>
+      </w:pPr>
+      <w:rPr>
+        <w:rFonts w:ascii="Courier New" w:hAnsi="Courier New" w:hint="default"/>
+        <w:sz w:val="20"/>
+      </w:rPr>
+    </w:lvl>
+    <w:lvl w:ilvl="2" w:tentative="1">
+      <w:start w:val="1"/>
+      <w:numFmt w:val="bullet"/>
+      <w:lvlText w:val=""/>
+      <w:lvlJc w:val="left"/>
+      <w:pPr>
+        <w:tabs>
+          <w:tab w:val="num" w:pos="2160"/>
+        </w:tabs>
+        <w:ind w:left="2160" w:hanging="360"/>
+      </w:pPr>
+      <w:rPr>
+        <w:rFonts w:ascii="Wingdings" w:hAnsi="Wingdings" w:hint="default"/>
+        <w:sz w:val="20"/>
+      </w:rPr>
+    </w:lvl>
+    <w:lvl w:ilvl="3" w:tentative="1">
+      <w:start w:val="1"/>
+      <w:numFmt w:val="bullet"/>
+      <w:lvlText w:val=""/>
+      <w:lvlJc w:val="left"/>
+      <w:pPr>
+        <w:tabs>
+          <w:tab w:val="num" w:pos="2880"/>
+        </w:tabs>
+        <w:ind w:left="2880" w:hanging="360"/>
+      </w:pPr>
+      <w:rPr>
+        <w:rFonts w:ascii="Wingdings" w:hAnsi="Wingdings" w:hint="default"/>
+        <w:sz w:val="20"/>
+      </w:rPr>
+    </w:lvl>
+    <w:lvl w:ilvl="4" w:tentative="1">
+      <w:start w:val="1"/>
+      <w:numFmt w:val="bullet"/>
+      <w:lvlText w:val=""/>
+      <w:lvlJc w:val="left"/>
+      <w:pPr>
+        <w:tabs>
+          <w:tab w:val="num" w:pos="3600"/>
+        </w:tabs>
+        <w:ind w:left="3600" w:hanging="360"/>
+      </w:pPr>
+      <w:rPr>
+        <w:rFonts w:ascii="Wingdings" w:hAnsi="Wingdings" w:hint="default"/>
+        <w:sz w:val="20"/>
+      </w:rPr>
+    </w:lvl>
+    <w:lvl w:ilvl="5" w:tentative="1">
+      <w:start w:val="1"/>
+      <w:numFmt w:val="bullet"/>
+      <w:lvlText w:val=""/>
+      <w:lvlJc w:val="left"/>
+      <w:pPr>
+        <w:tabs>
+          <w:tab w:val="num" w:pos="4320"/>
+        </w:tabs>
+        <w:ind w:left="4320" w:hanging="360"/>
+      </w:pPr>
+      <w:rPr>
+        <w:rFonts w:ascii="Wingdings" w:hAnsi="Wingdings" w:hint="default"/>
+        <w:sz w:val="20"/>
+      </w:rPr>
+    </w:lvl>
+    <w:lvl w:ilvl="6" w:tentative="1">
+      <w:start w:val="1"/>
+      <w:numFmt w:val="bullet"/>
+      <w:lvlText w:val=""/>
+      <w:lvlJc w:val="left"/>
+      <w:pPr>
+        <w:tabs>
+          <w:tab w:val="num" w:pos="5040"/>
+        </w:tabs>
+        <w:ind w:left="5040" w:hanging="360"/>
+      </w:pPr>
+      <w:rPr>
+        <w:rFonts w:ascii="Wingdings" w:hAnsi="Wingdings" w:hint="default"/>
+        <w:sz w:val="20"/>
+      </w:rPr>
+    </w:lvl>
+    <w:lvl w:ilvl="7" w:tentative="1">
+      <w:start w:val="1"/>
+      <w:numFmt w:val="bullet"/>
+      <w:lvlText w:val=""/>
+      <w:lvlJc w:val="left"/>
+      <w:pPr>
+        <w:tabs>
+          <w:tab w:val="num" w:pos="5760"/>
+        </w:tabs>
+        <w:ind w:left="5760" w:hanging="360"/>
+      </w:pPr>
+      <w:rPr>
+        <w:rFonts w:ascii="Wingdings" w:hAnsi="Wingdings" w:hint="default"/>
+        <w:sz w:val="20"/>
+      </w:rPr>
+    </w:lvl>
+    <w:lvl w:ilvl="8" w:tentative="1">
+      <w:start w:val="1"/>
+      <w:numFmt w:val="bullet"/>
+      <w:lvlText w:val=""/>
+      <w:lvlJc w:val="left"/>
+      <w:pPr>
+        <w:tabs>
+          <w:tab w:val="num" w:pos="6480"/>
+        </w:tabs>
+        <w:ind w:left="6480" w:hanging="360"/>
+      </w:pPr>
+      <w:rPr>
+        <w:rFonts w:ascii="Wingdings" w:hAnsi="Wingdings" w:hint="default"/>
+        <w:sz w:val="20"/>
+      </w:rPr>
+    </w:lvl>
+  </w:abstractNum>
+  <w:abstractNum w:abstractNumId="1" w15:restartNumberingAfterBreak="0">
+    <w:nsid w:val="40912D77"/>
+    <w:multiLevelType w:val="multilevel"/>
+    <w:tmpl w:val="D7A808FC"/>
+    <w:lvl w:ilvl="0">
+      <w:start w:val="1"/>
+      <w:numFmt w:val="bullet"/>
+      <w:lvlText w:val=""/>
+      <w:lvlJc w:val="left"/>
+      <w:pPr>
+        <w:tabs>
+          <w:tab w:val="num" w:pos="720"/>
+        </w:tabs>
+        <w:ind w:left="720" w:hanging="360"/>
+      </w:pPr>
+      <w:rPr>
+        <w:rFonts w:ascii="Symbol" w:hAnsi="Symbol" w:hint="default"/>
+        <w:sz w:val="20"/>
+      </w:rPr>
+    </w:lvl>
+    <w:lvl w:ilvl="1" w:tentative="1">
+      <w:start w:val="1"/>
+      <w:numFmt w:val="bullet"/>
+      <w:lvlText w:val="o"/>
+      <w:lvlJc w:val="left"/>
+      <w:pPr>
+        <w:tabs>
+          <w:tab w:val="num" w:pos="1440"/>
+        </w:tabs>
+        <w:ind w:left="1440" w:hanging="360"/>
+      </w:pPr>
+      <w:rPr>
+        <w:rFonts w:ascii="Courier New" w:hAnsi="Courier New" w:hint="default"/>
+        <w:sz w:val="20"/>
+      </w:rPr>
+    </w:lvl>
+    <w:lvl w:ilvl="2" w:tentative="1">
+      <w:start w:val="1"/>
+      <w:numFmt w:val="bullet"/>
+      <w:lvlText w:val=""/>
+      <w:lvlJc w:val="left"/>
+      <w:pPr>
+        <w:tabs>
+          <w:tab w:val="num" w:pos="2160"/>
+        </w:tabs>
+        <w:ind w:left="2160" w:hanging="360"/>
+      </w:pPr>
+      <w:rPr>
+        <w:rFonts w:ascii="Wingdings" w:hAnsi="Wingdings" w:hint="default"/>
+        <w:sz w:val="20"/>
+      </w:rPr>
+    </w:lvl>
+    <w:lvl w:ilvl="3" w:tentative="1">
+      <w:start w:val="1"/>
+      <w:numFmt w:val="bullet"/>
+      <w:lvlText w:val=""/>
+      <w:lvlJc w:val="left"/>
+      <w:pPr>
+        <w:tabs>
+          <w:tab w:val="num" w:pos="2880"/>
+        </w:tabs>
+        <w:ind w:left="2880" w:hanging="360"/>
+      </w:pPr>
+      <w:rPr>
+        <w:rFonts w:ascii="Wingdings" w:hAnsi="Wingdings" w:hint="default"/>
+        <w:sz w:val="20"/>
+      </w:rPr>
+    </w:lvl>
+    <w:lvl w:ilvl="4" w:tentative="1">
+      <w:start w:val="1"/>
+      <w:numFmt w:val="bullet"/>
+      <w:lvlText w:val=""/>
+      <w:lvlJc w:val="left"/>
+      <w:pPr>
+        <w:tabs>
+          <w:tab w:val="num" w:pos="3600"/>
+        </w:tabs>
+        <w:ind w:left="3600" w:hanging="360"/>
+      </w:pPr>
+      <w:rPr>
+        <w:rFonts w:ascii="Wingdings" w:hAnsi="Wingdings" w:hint="default"/>
+        <w:sz w:val="20"/>
+      </w:rPr>
+    </w:lvl>
+    <w:lvl w:ilvl="5" w:tentative="1">
+      <w:start w:val="1"/>
+      <w:numFmt w:val="bullet"/>
+      <w:lvlText w:val=""/>
+      <w:lvlJc w:val="left"/>
+      <w:pPr>
+        <w:tabs>
+          <w:tab w:val="num" w:pos="4320"/>
+        </w:tabs>
+        <w:ind w:left="4320" w:hanging="360"/>
+      </w:pPr>
+      <w:rPr>
+        <w:rFonts w:ascii="Wingdings" w:hAnsi="Wingdings" w:hint="default"/>
+        <w:sz w:val="20"/>
+      </w:rPr>
+    </w:lvl>
+    <w:lvl w:ilvl="6" w:tentative="1">
+      <w:start w:val="1"/>
+      <w:numFmt w:val="bullet"/>
+      <w:lvlText w:val=""/>
+      <w:lvlJc w:val="left"/>
+      <w:pPr>
+        <w:tabs>
+          <w:tab w:val="num" w:pos="5040"/>
+        </w:tabs>
+        <w:ind w:left="5040" w:hanging="360"/>
+      </w:pPr>
+      <w:rPr>
+        <w:rFonts w:ascii="Wingdings" w:hAnsi="Wingdings" w:hint="default"/>
+        <w:sz w:val="20"/>
+      </w:rPr>
+    </w:lvl>
+    <w:lvl w:ilvl="7" w:tentative="1">
+      <w:start w:val="1"/>
+      <w:numFmt w:val="bullet"/>
+      <w:lvlText w:val=""/>
+      <w:lvlJc w:val="left"/>
+      <w:pPr>
+        <w:tabs>
+          <w:tab w:val="num" w:pos="5760"/>
+        </w:tabs>
+        <w:ind w:left="5760" w:hanging="360"/>
+      </w:pPr>
+      <w:rPr>
+        <w:rFonts w:ascii="Wingdings" w:hAnsi="Wingdings" w:hint="default"/>
+        <w:sz w:val="20"/>
+      </w:rPr>
+    </w:lvl>
+    <w:lvl w:ilvl="8" w:tentative="1">
+      <w:start w:val="1"/>
+      <w:numFmt w:val="bullet"/>
+      <w:lvlText w:val=""/>
+      <w:lvlJc w:val="left"/>
+      <w:pPr>
+        <w:tabs>
+          <w:tab w:val="num" w:pos="6480"/>
+        </w:tabs>
+        <w:ind w:left="6480" w:hanging="360"/>
+      </w:pPr>
+      <w:rPr>
+        <w:rFonts w:ascii="Wingdings" w:hAnsi="Wingdings" w:hint="default"/>
+        <w:sz w:val="20"/>
+      </w:rPr>
+    </w:lvl>
+  </w:abstractNum>
+  <w:abstractNum w:abstractNumId="2" w15:restartNumberingAfterBreak="0">
     <w:nsid w:val="499467CB"/>
     <w:multiLevelType w:val="hybridMultilevel"/>
     <w:tmpl w:val="684A7C74"/>
@@ -898,7 +1225,156 @@
       </w:rPr>
     </w:lvl>
   </w:abstractNum>
-  <w:abstractNum w:abstractNumId="1" w15:restartNumberingAfterBreak="0">
+  <w:abstractNum w:abstractNumId="3" w15:restartNumberingAfterBreak="0">
+    <w:nsid w:val="509E06EA"/>
+    <w:multiLevelType w:val="multilevel"/>
+    <w:tmpl w:val="FAD67E28"/>
+    <w:lvl w:ilvl="0">
+      <w:start w:val="1"/>
+      <w:numFmt w:val="bullet"/>
+      <w:lvlText w:val=""/>
+      <w:lvlJc w:val="left"/>
+      <w:pPr>
+        <w:tabs>
+          <w:tab w:val="num" w:pos="720"/>
+        </w:tabs>
+        <w:ind w:left="720" w:hanging="360"/>
+      </w:pPr>
+      <w:rPr>
+        <w:rFonts w:ascii="Symbol" w:hAnsi="Symbol" w:hint="default"/>
+        <w:sz w:val="20"/>
+      </w:rPr>
+    </w:lvl>
+    <w:lvl w:ilvl="1" w:tentative="1">
+      <w:start w:val="1"/>
+      <w:numFmt w:val="bullet"/>
+      <w:lvlText w:val="o"/>
+      <w:lvlJc w:val="left"/>
+      <w:pPr>
+        <w:tabs>
+          <w:tab w:val="num" w:pos="1440"/>
+        </w:tabs>
+        <w:ind w:left="1440" w:hanging="360"/>
+      </w:pPr>
+      <w:rPr>
+        <w:rFonts w:ascii="Courier New" w:hAnsi="Courier New" w:hint="default"/>
+        <w:sz w:val="20"/>
+      </w:rPr>
+    </w:lvl>
+    <w:lvl w:ilvl="2" w:tentative="1">
+      <w:start w:val="1"/>
+      <w:numFmt w:val="bullet"/>
+      <w:lvlText w:val=""/>
+      <w:lvlJc w:val="left"/>
+      <w:pPr>
+        <w:tabs>
+          <w:tab w:val="num" w:pos="2160"/>
+        </w:tabs>
+        <w:ind w:left="2160" w:hanging="360"/>
+      </w:pPr>
+      <w:rPr>
+        <w:rFonts w:ascii="Wingdings" w:hAnsi="Wingdings" w:hint="default"/>
+        <w:sz w:val="20"/>
+      </w:rPr>
+    </w:lvl>
+    <w:lvl w:ilvl="3" w:tentative="1">
+      <w:start w:val="1"/>
+      <w:numFmt w:val="bullet"/>
+      <w:lvlText w:val=""/>
+      <w:lvlJc w:val="left"/>
+      <w:pPr>
+        <w:tabs>
+          <w:tab w:val="num" w:pos="2880"/>
+        </w:tabs>
+        <w:ind w:left="2880" w:hanging="360"/>
+      </w:pPr>
+      <w:rPr>
+        <w:rFonts w:ascii="Wingdings" w:hAnsi="Wingdings" w:hint="default"/>
+        <w:sz w:val="20"/>
+      </w:rPr>
+    </w:lvl>
+    <w:lvl w:ilvl="4" w:tentative="1">
+      <w:start w:val="1"/>
+      <w:numFmt w:val="bullet"/>
+      <w:lvlText w:val=""/>
+      <w:lvlJc w:val="left"/>
+      <w:pPr>
+        <w:tabs>
+          <w:tab w:val="num" w:pos="3600"/>
+        </w:tabs>
+        <w:ind w:left="3600" w:hanging="360"/>
+      </w:pPr>
+      <w:rPr>
+        <w:rFonts w:ascii="Wingdings" w:hAnsi="Wingdings" w:hint="default"/>
+        <w:sz w:val="20"/>
+      </w:rPr>
+    </w:lvl>
+    <w:lvl w:ilvl="5" w:tentative="1">
+      <w:start w:val="1"/>
+      <w:numFmt w:val="bullet"/>
+      <w:lvlText w:val=""/>
+      <w:lvlJc w:val="left"/>
+      <w:pPr>
+        <w:tabs>
+          <w:tab w:val="num" w:pos="4320"/>
+        </w:tabs>
+        <w:ind w:left="4320" w:hanging="360"/>
+      </w:pPr>
+      <w:rPr>
+        <w:rFonts w:ascii="Wingdings" w:hAnsi="Wingdings" w:hint="default"/>
+        <w:sz w:val="20"/>
+      </w:rPr>
+    </w:lvl>
+    <w:lvl w:ilvl="6" w:tentative="1">
+      <w:start w:val="1"/>
+      <w:numFmt w:val="bullet"/>
+      <w:lvlText w:val=""/>
+      <w:lvlJc w:val="left"/>
+      <w:pPr>
+        <w:tabs>
+          <w:tab w:val="num" w:pos="5040"/>
+        </w:tabs>
+        <w:ind w:left="5040" w:hanging="360"/>
+      </w:pPr>
+      <w:rPr>
+        <w:rFonts w:ascii="Wingdings" w:hAnsi="Wingdings" w:hint="default"/>
+        <w:sz w:val="20"/>
+      </w:rPr>
+    </w:lvl>
+    <w:lvl w:ilvl="7" w:tentative="1">
+      <w:start w:val="1"/>
+      <w:numFmt w:val="bullet"/>
+      <w:lvlText w:val=""/>
+      <w:lvlJc w:val="left"/>
+      <w:pPr>
+        <w:tabs>
+          <w:tab w:val="num" w:pos="5760"/>
+        </w:tabs>
+        <w:ind w:left="5760" w:hanging="360"/>
+      </w:pPr>
+      <w:rPr>
+        <w:rFonts w:ascii="Wingdings" w:hAnsi="Wingdings" w:hint="default"/>
+        <w:sz w:val="20"/>
+      </w:rPr>
+    </w:lvl>
+    <w:lvl w:ilvl="8" w:tentative="1">
+      <w:start w:val="1"/>
+      <w:numFmt w:val="bullet"/>
+      <w:lvlText w:val=""/>
+      <w:lvlJc w:val="left"/>
+      <w:pPr>
+        <w:tabs>
+          <w:tab w:val="num" w:pos="6480"/>
+        </w:tabs>
+        <w:ind w:left="6480" w:hanging="360"/>
+      </w:pPr>
+      <w:rPr>
+        <w:rFonts w:ascii="Wingdings" w:hAnsi="Wingdings" w:hint="default"/>
+        <w:sz w:val="20"/>
+      </w:rPr>
+    </w:lvl>
+  </w:abstractNum>
+  <w:abstractNum w:abstractNumId="4" w15:restartNumberingAfterBreak="0">
     <w:nsid w:val="5D222838"/>
     <w:multiLevelType w:val="hybridMultilevel"/>
     <w:tmpl w:val="45424006"/>
@@ -1011,7 +1487,7 @@
       </w:rPr>
     </w:lvl>
   </w:abstractNum>
-  <w:abstractNum w:abstractNumId="2" w15:restartNumberingAfterBreak="0">
+  <w:abstractNum w:abstractNumId="5" w15:restartNumberingAfterBreak="0">
     <w:nsid w:val="5E995E63"/>
     <w:multiLevelType w:val="hybridMultilevel"/>
     <w:tmpl w:val="CEB0C1D6"/>
@@ -1124,7 +1600,7 @@
       </w:rPr>
     </w:lvl>
   </w:abstractNum>
-  <w:abstractNum w:abstractNumId="3" w15:restartNumberingAfterBreak="0">
+  <w:abstractNum w:abstractNumId="6" w15:restartNumberingAfterBreak="0">
     <w:nsid w:val="67FC7331"/>
     <w:multiLevelType w:val="hybridMultilevel"/>
     <w:tmpl w:val="B492D862"/>
@@ -1213,17 +1689,178 @@
       </w:pPr>
     </w:lvl>
   </w:abstractNum>
+  <w:abstractNum w:abstractNumId="7" w15:restartNumberingAfterBreak="0">
+    <w:nsid w:val="73973A8F"/>
+    <w:multiLevelType w:val="multilevel"/>
+    <w:tmpl w:val="8C261416"/>
+    <w:lvl w:ilvl="0">
+      <w:start w:val="1"/>
+      <w:numFmt w:val="bullet"/>
+      <w:lvlText w:val=""/>
+      <w:lvlJc w:val="left"/>
+      <w:pPr>
+        <w:tabs>
+          <w:tab w:val="num" w:pos="720"/>
+        </w:tabs>
+        <w:ind w:left="720" w:hanging="360"/>
+      </w:pPr>
+      <w:rPr>
+        <w:rFonts w:ascii="Symbol" w:hAnsi="Symbol" w:hint="default"/>
+        <w:sz w:val="20"/>
+      </w:rPr>
+    </w:lvl>
+    <w:lvl w:ilvl="1" w:tentative="1">
+      <w:start w:val="1"/>
+      <w:numFmt w:val="bullet"/>
+      <w:lvlText w:val="o"/>
+      <w:lvlJc w:val="left"/>
+      <w:pPr>
+        <w:tabs>
+          <w:tab w:val="num" w:pos="1440"/>
+        </w:tabs>
+        <w:ind w:left="1440" w:hanging="360"/>
+      </w:pPr>
+      <w:rPr>
+        <w:rFonts w:ascii="Courier New" w:hAnsi="Courier New" w:hint="default"/>
+        <w:sz w:val="20"/>
+      </w:rPr>
+    </w:lvl>
+    <w:lvl w:ilvl="2" w:tentative="1">
+      <w:start w:val="1"/>
+      <w:numFmt w:val="bullet"/>
+      <w:lvlText w:val=""/>
+      <w:lvlJc w:val="left"/>
+      <w:pPr>
+        <w:tabs>
+          <w:tab w:val="num" w:pos="2160"/>
+        </w:tabs>
+        <w:ind w:left="2160" w:hanging="360"/>
+      </w:pPr>
+      <w:rPr>
+        <w:rFonts w:ascii="Wingdings" w:hAnsi="Wingdings" w:hint="default"/>
+        <w:sz w:val="20"/>
+      </w:rPr>
+    </w:lvl>
+    <w:lvl w:ilvl="3" w:tentative="1">
+      <w:start w:val="1"/>
+      <w:numFmt w:val="bullet"/>
+      <w:lvlText w:val=""/>
+      <w:lvlJc w:val="left"/>
+      <w:pPr>
+        <w:tabs>
+          <w:tab w:val="num" w:pos="2880"/>
+        </w:tabs>
+        <w:ind w:left="2880" w:hanging="360"/>
+      </w:pPr>
+      <w:rPr>
+        <w:rFonts w:ascii="Wingdings" w:hAnsi="Wingdings" w:hint="default"/>
+        <w:sz w:val="20"/>
+      </w:rPr>
+    </w:lvl>
+    <w:lvl w:ilvl="4" w:tentative="1">
+      <w:start w:val="1"/>
+      <w:numFmt w:val="bullet"/>
+      <w:lvlText w:val=""/>
+      <w:lvlJc w:val="left"/>
+      <w:pPr>
+        <w:tabs>
+          <w:tab w:val="num" w:pos="3600"/>
+        </w:tabs>
+        <w:ind w:left="3600" w:hanging="360"/>
+      </w:pPr>
+      <w:rPr>
+        <w:rFonts w:ascii="Wingdings" w:hAnsi="Wingdings" w:hint="default"/>
+        <w:sz w:val="20"/>
+      </w:rPr>
+    </w:lvl>
+    <w:lvl w:ilvl="5" w:tentative="1">
+      <w:start w:val="1"/>
+      <w:numFmt w:val="bullet"/>
+      <w:lvlText w:val=""/>
+      <w:lvlJc w:val="left"/>
+      <w:pPr>
+        <w:tabs>
+          <w:tab w:val="num" w:pos="4320"/>
+        </w:tabs>
+        <w:ind w:left="4320" w:hanging="360"/>
+      </w:pPr>
+      <w:rPr>
+        <w:rFonts w:ascii="Wingdings" w:hAnsi="Wingdings" w:hint="default"/>
+        <w:sz w:val="20"/>
+      </w:rPr>
+    </w:lvl>
+    <w:lvl w:ilvl="6" w:tentative="1">
+      <w:start w:val="1"/>
+      <w:numFmt w:val="bullet"/>
+      <w:lvlText w:val=""/>
+      <w:lvlJc w:val="left"/>
+      <w:pPr>
+        <w:tabs>
+          <w:tab w:val="num" w:pos="5040"/>
+        </w:tabs>
+        <w:ind w:left="5040" w:hanging="360"/>
+      </w:pPr>
+      <w:rPr>
+        <w:rFonts w:ascii="Wingdings" w:hAnsi="Wingdings" w:hint="default"/>
+        <w:sz w:val="20"/>
+      </w:rPr>
+    </w:lvl>
+    <w:lvl w:ilvl="7" w:tentative="1">
+      <w:start w:val="1"/>
+      <w:numFmt w:val="bullet"/>
+      <w:lvlText w:val=""/>
+      <w:lvlJc w:val="left"/>
+      <w:pPr>
+        <w:tabs>
+          <w:tab w:val="num" w:pos="5760"/>
+        </w:tabs>
+        <w:ind w:left="5760" w:hanging="360"/>
+      </w:pPr>
+      <w:rPr>
+        <w:rFonts w:ascii="Wingdings" w:hAnsi="Wingdings" w:hint="default"/>
+        <w:sz w:val="20"/>
+      </w:rPr>
+    </w:lvl>
+    <w:lvl w:ilvl="8" w:tentative="1">
+      <w:start w:val="1"/>
+      <w:numFmt w:val="bullet"/>
+      <w:lvlText w:val=""/>
+      <w:lvlJc w:val="left"/>
+      <w:pPr>
+        <w:tabs>
+          <w:tab w:val="num" w:pos="6480"/>
+        </w:tabs>
+        <w:ind w:left="6480" w:hanging="360"/>
+      </w:pPr>
+      <w:rPr>
+        <w:rFonts w:ascii="Wingdings" w:hAnsi="Wingdings" w:hint="default"/>
+        <w:sz w:val="20"/>
+      </w:rPr>
+    </w:lvl>
+  </w:abstractNum>
   <w:num w:numId="1" w16cid:durableId="1506507923">
+    <w:abstractNumId w:val="5"/>
+  </w:num>
+  <w:num w:numId="2" w16cid:durableId="949357991">
+    <w:abstractNumId w:val="6"/>
+  </w:num>
+  <w:num w:numId="3" w16cid:durableId="2106731224">
     <w:abstractNumId w:val="2"/>
   </w:num>
-  <w:num w:numId="2" w16cid:durableId="949357991">
+  <w:num w:numId="4" w16cid:durableId="68577178">
+    <w:abstractNumId w:val="4"/>
+  </w:num>
+  <w:num w:numId="5" w16cid:durableId="1385254892">
+    <w:abstractNumId w:val="0"/>
+  </w:num>
+  <w:num w:numId="6" w16cid:durableId="773355693">
     <w:abstractNumId w:val="3"/>
   </w:num>
-  <w:num w:numId="3" w16cid:durableId="2106731224">
-    <w:abstractNumId w:val="0"/>
+  <w:num w:numId="7" w16cid:durableId="90786947">
+    <w:abstractNumId w:val="1"/>
   </w:num>
-  <w:num w:numId="4" w16cid:durableId="68577178">
-    <w:abstractNumId w:val="1"/>
+  <w:num w:numId="8" w16cid:durableId="2557919">
+    <w:abstractNumId w:val="7"/>
   </w:num>
 </w:numbering>
 </file>

</xml_diff>